<commit_message>
All figures in pdf with large lables
</commit_message>
<xml_diff>
--- a/Report/report.docx
+++ b/Report/report.docx
@@ -108,7 +108,7 @@
           <wp:inline>
             <wp:extent cx="5334000" cy="2367844"/>
             <wp:effectExtent b="0" l="0" r="0" t="0"/>
-            <wp:docPr descr=" Cantavieja (left) and Ejea de los Caballeros (right) locations with the different sampling plots indicated with an orange square plus the plot identifier. The position of the bee hives are shown with a white cross for both locations." title="" id="1" name="Picture"/>
+            <wp:docPr descr=" Cantavieja (left) and Ejea de los Caballeros (right) locations with the different sampling plots indicated with an orange square plus the plot identifier. The position of the bee hives is shown with a white cross for both locations." title="" id="1" name="Picture"/>
             <a:graphic>
               <a:graphicData uri="http://schemas.openxmlformats.org/drawingml/2006/picture">
                 <pic:pic>
@@ -154,7 +154,7 @@
         <w:t xml:space="preserve"> </w:t>
       </w:r>
       <w:r>
-        <w:t xml:space="preserve">Cantavieja (left) and Ejea de los Caballeros (right) locations with the different sampling plots indicated with an orange square plus the plot identifier. The position of the bee hives are shown with a white cross for both locations.</w:t>
+        <w:t xml:space="preserve">Cantavieja (left) and Ejea de los Caballeros (right) locations with the different sampling plots indicated with an orange square plus the plot identifier. The position of the bee hives is shown with a white cross for both locations.</w:t>
       </w:r>
     </w:p>
     <w:p>
@@ -177,7 +177,7 @@
         <w:pStyle w:val="FirstParagraph"/>
       </w:pPr>
       <w:r>
-        <w:t xml:space="preserve">All analysis are conducted in</w:t>
+        <w:t xml:space="preserve">All analyses are conducted in</w:t>
       </w:r>
       <w:r>
         <w:t xml:space="preserve"> </w:t>
@@ -699,7 +699,7 @@
         <w:pStyle w:val="FirstParagraph"/>
       </w:pPr>
       <w:r>
-        <w:t xml:space="preserve">The plant-pollinator network from Ejea de los Caballeros is also not more nested than expected by chance (P = 0.96).</w:t>
+        <w:t xml:space="preserve">The plant-pollinator network from Ejea de los Caballeros is also not more nested than expected by chance (P = 0.98).</w:t>
       </w:r>
     </w:p>
     <w:p>

</xml_diff>